<commit_message>
Creation page review.ejs + interface + modification Document Word
</commit_message>
<xml_diff>
--- a/EquipeElie_prop_travail   VERSION 2 .docx
+++ b/EquipeElie_prop_travail   VERSION 2 .docx
@@ -343,7 +343,7 @@
               <w:rFonts w:eastAsiaTheme="minorEastAsia"/>
               <w:noProof/>
               <w:kern w:val="0"/>
-              <w:lang w:eastAsia="fr-CA"/>
+              <w:lang w:val="en-US" w:eastAsia="zh-CN"/>
               <w14:ligatures w14:val="none"/>
             </w:rPr>
           </w:pPr>
@@ -356,7 +356,7 @@
           <w:r>
             <w:fldChar w:fldCharType="separate"/>
           </w:r>
-          <w:hyperlink w:anchor="_Toc126527784" w:history="1">
+          <w:hyperlink w:anchor="_Toc128836800" w:history="1">
             <w:r>
               <w:rPr>
                 <w:rStyle w:val="Hyperlink"/>
@@ -383,7 +383,7 @@
                 <w:noProof/>
                 <w:webHidden/>
               </w:rPr>
-              <w:instrText xml:space="preserve"> PAGEREF _Toc126527784 \h </w:instrText>
+              <w:instrText xml:space="preserve"> PAGEREF _Toc128836800 \h </w:instrText>
             </w:r>
             <w:r>
               <w:rPr>
@@ -424,11 +424,11 @@
               <w:rFonts w:eastAsiaTheme="minorEastAsia"/>
               <w:noProof/>
               <w:kern w:val="0"/>
-              <w:lang w:eastAsia="fr-CA"/>
+              <w:lang w:val="en-US" w:eastAsia="zh-CN"/>
               <w14:ligatures w14:val="none"/>
             </w:rPr>
           </w:pPr>
-          <w:hyperlink w:anchor="_Toc126527785" w:history="1">
+          <w:hyperlink w:anchor="_Toc128836801" w:history="1">
             <w:r>
               <w:rPr>
                 <w:rStyle w:val="Hyperlink"/>
@@ -455,7 +455,7 @@
                 <w:noProof/>
                 <w:webHidden/>
               </w:rPr>
-              <w:instrText xml:space="preserve"> PAGEREF _Toc126527785 \h </w:instrText>
+              <w:instrText xml:space="preserve"> PAGEREF _Toc128836801 \h </w:instrText>
             </w:r>
             <w:r>
               <w:rPr>
@@ -496,11 +496,11 @@
               <w:rFonts w:eastAsiaTheme="minorEastAsia"/>
               <w:noProof/>
               <w:kern w:val="0"/>
-              <w:lang w:eastAsia="fr-CA"/>
+              <w:lang w:val="en-US" w:eastAsia="zh-CN"/>
               <w14:ligatures w14:val="none"/>
             </w:rPr>
           </w:pPr>
-          <w:hyperlink w:anchor="_Toc126527786" w:history="1">
+          <w:hyperlink w:anchor="_Toc128836802" w:history="1">
             <w:r>
               <w:rPr>
                 <w:rStyle w:val="Hyperlink"/>
@@ -527,7 +527,7 @@
                 <w:noProof/>
                 <w:webHidden/>
               </w:rPr>
-              <w:instrText xml:space="preserve"> PAGEREF _Toc126527786 \h </w:instrText>
+              <w:instrText xml:space="preserve"> PAGEREF _Toc128836802 \h </w:instrText>
             </w:r>
             <w:r>
               <w:rPr>
@@ -568,11 +568,11 @@
               <w:rFonts w:eastAsiaTheme="minorEastAsia"/>
               <w:noProof/>
               <w:kern w:val="0"/>
-              <w:lang w:eastAsia="fr-CA"/>
+              <w:lang w:val="en-US" w:eastAsia="zh-CN"/>
               <w14:ligatures w14:val="none"/>
             </w:rPr>
           </w:pPr>
-          <w:hyperlink w:anchor="_Toc126527787" w:history="1">
+          <w:hyperlink w:anchor="_Toc128836803" w:history="1">
             <w:r>
               <w:rPr>
                 <w:rStyle w:val="Hyperlink"/>
@@ -599,7 +599,7 @@
                 <w:noProof/>
                 <w:webHidden/>
               </w:rPr>
-              <w:instrText xml:space="preserve"> PAGEREF _Toc126527787 \h </w:instrText>
+              <w:instrText xml:space="preserve"> PAGEREF _Toc128836803 \h </w:instrText>
             </w:r>
             <w:r>
               <w:rPr>
@@ -640,11 +640,11 @@
               <w:rFonts w:eastAsiaTheme="minorEastAsia"/>
               <w:noProof/>
               <w:kern w:val="0"/>
-              <w:lang w:eastAsia="fr-CA"/>
+              <w:lang w:val="en-US" w:eastAsia="zh-CN"/>
               <w14:ligatures w14:val="none"/>
             </w:rPr>
           </w:pPr>
-          <w:hyperlink w:anchor="_Toc126527788" w:history="1">
+          <w:hyperlink w:anchor="_Toc128836804" w:history="1">
             <w:r>
               <w:rPr>
                 <w:rStyle w:val="Hyperlink"/>
@@ -671,7 +671,7 @@
                 <w:noProof/>
                 <w:webHidden/>
               </w:rPr>
-              <w:instrText xml:space="preserve"> PAGEREF _Toc126527788 \h </w:instrText>
+              <w:instrText xml:space="preserve"> PAGEREF _Toc128836804 \h </w:instrText>
             </w:r>
             <w:r>
               <w:rPr>
@@ -712,11 +712,11 @@
               <w:rFonts w:eastAsiaTheme="minorEastAsia"/>
               <w:noProof/>
               <w:kern w:val="0"/>
-              <w:lang w:eastAsia="fr-CA"/>
+              <w:lang w:val="en-US" w:eastAsia="zh-CN"/>
               <w14:ligatures w14:val="none"/>
             </w:rPr>
           </w:pPr>
-          <w:hyperlink w:anchor="_Toc126527789" w:history="1">
+          <w:hyperlink w:anchor="_Toc128836805" w:history="1">
             <w:r>
               <w:rPr>
                 <w:rStyle w:val="Hyperlink"/>
@@ -743,7 +743,7 @@
                 <w:noProof/>
                 <w:webHidden/>
               </w:rPr>
-              <w:instrText xml:space="preserve"> PAGEREF _Toc126527789 \h </w:instrText>
+              <w:instrText xml:space="preserve"> PAGEREF _Toc128836805 \h </w:instrText>
             </w:r>
             <w:r>
               <w:rPr>
@@ -810,7 +810,7 @@
         <w:pStyle w:val="Heading1"/>
         <w:spacing w:line="360" w:lineRule="auto"/>
       </w:pPr>
-      <w:bookmarkStart w:id="0" w:name="_Toc126527784"/>
+      <w:bookmarkStart w:id="0" w:name="_Toc128836800"/>
       <w:r>
         <w:lastRenderedPageBreak/>
         <w:t>Description du projet</w:t>
@@ -854,7 +854,7 @@
         <w:pStyle w:val="Heading1"/>
         <w:spacing w:line="360" w:lineRule="auto"/>
       </w:pPr>
-      <w:bookmarkStart w:id="1" w:name="_Toc126527785"/>
+      <w:bookmarkStart w:id="1" w:name="_Toc128836801"/>
       <w:r>
         <w:t>Diagramme de contexte</w:t>
       </w:r>
@@ -910,7 +910,7 @@
         <w:pStyle w:val="Heading1"/>
         <w:spacing w:line="360" w:lineRule="auto"/>
       </w:pPr>
-      <w:bookmarkStart w:id="2" w:name="_Toc126527786"/>
+      <w:bookmarkStart w:id="2" w:name="_Toc128836802"/>
       <w:r>
         <w:t>Port</w:t>
       </w:r>
@@ -1057,23 +1057,7 @@
           <w:sz w:val="24"/>
           <w:szCs w:val="24"/>
         </w:rPr>
-        <w:t xml:space="preserve">Finalement, après l’implémentation de tous les systèmes, il va falloir sécuriser l’application en cryptant et en hachant des données dans la base de données. Si possible, nous pouvons aussi créer des </w:t>
-      </w:r>
-      <w:proofErr w:type="spellStart"/>
-      <w:r>
-        <w:rPr>
-          <w:sz w:val="24"/>
-          <w:szCs w:val="24"/>
-        </w:rPr>
-        <w:t>tokens</w:t>
-      </w:r>
-      <w:proofErr w:type="spellEnd"/>
-      <w:r>
-        <w:rPr>
-          <w:sz w:val="24"/>
-          <w:szCs w:val="24"/>
-        </w:rPr>
-        <w:t xml:space="preserve"> de session.</w:t>
+        <w:t>Finalement, après l’implémentation de tous les systèmes, il va falloir sécuriser l’application en cryptant et en hachant des données dans la base de données. Si possible, nous pouvons aussi créer des tokens de session.</w:t>
       </w:r>
     </w:p>
     <w:p>
@@ -1081,7 +1065,7 @@
         <w:pStyle w:val="Heading1"/>
         <w:spacing w:line="360" w:lineRule="auto"/>
       </w:pPr>
-      <w:bookmarkStart w:id="3" w:name="_Toc126527787"/>
+      <w:bookmarkStart w:id="3" w:name="_Toc128836803"/>
       <w:r>
         <w:t>Fonctionnement</w:t>
       </w:r>
@@ -1172,7 +1156,7 @@
         <w:pStyle w:val="Heading1"/>
         <w:spacing w:line="360" w:lineRule="auto"/>
       </w:pPr>
-      <w:bookmarkStart w:id="4" w:name="_Toc126527788"/>
+      <w:bookmarkStart w:id="4" w:name="_Toc128836804"/>
       <w:r>
         <w:t>Modèle de bases de données</w:t>
       </w:r>
@@ -1232,10 +1216,7 @@
         </w:rPr>
       </w:pPr>
       <w:r>
-        <w:t>Pour com</w:t>
-      </w:r>
-      <w:r>
-        <w:t>mencer, chaque client possède un nom, un prénom, un numéro de téléphone, une adresse courriel et un mot de passe lors de la création de son compte. Dépendamment du restaurant o</w:t>
+        <w:t>Pour commencer, chaque client possède un nom, un prénom, un numéro de téléphone, une adresse courriel et un mot de passe lors de la création de son compte. Dépendamment du restaurant o</w:t>
       </w:r>
       <w:r>
         <w:rPr>
@@ -1401,7 +1382,7 @@
         <w:pStyle w:val="Heading1"/>
         <w:spacing w:line="360" w:lineRule="auto"/>
       </w:pPr>
-      <w:bookmarkStart w:id="5" w:name="_Toc126527789"/>
+      <w:bookmarkStart w:id="5" w:name="_Toc128836805"/>
       <w:r>
         <w:t>Interfaces</w:t>
       </w:r>
@@ -1509,11 +1490,39 @@
           <w:szCs w:val="24"/>
         </w:rPr>
       </w:pPr>
-      <w:r>
-        <w:rPr>
-          <w:sz w:val="24"/>
-          <w:szCs w:val="24"/>
-        </w:rPr>
+    </w:p>
+    <w:p>
+      <w:pPr>
+        <w:spacing w:line="360" w:lineRule="auto"/>
+        <w:rPr>
+          <w:sz w:val="24"/>
+          <w:szCs w:val="24"/>
+        </w:rPr>
+      </w:pPr>
+    </w:p>
+    <w:p>
+      <w:pPr>
+        <w:spacing w:line="360" w:lineRule="auto"/>
+        <w:rPr>
+          <w:sz w:val="24"/>
+          <w:szCs w:val="24"/>
+        </w:rPr>
+      </w:pPr>
+    </w:p>
+    <w:p>
+      <w:pPr>
+        <w:spacing w:line="360" w:lineRule="auto"/>
+        <w:rPr>
+          <w:sz w:val="24"/>
+          <w:szCs w:val="24"/>
+        </w:rPr>
+      </w:pPr>
+      <w:r>
+        <w:rPr>
+          <w:sz w:val="24"/>
+          <w:szCs w:val="24"/>
+        </w:rPr>
+        <w:lastRenderedPageBreak/>
         <w:t xml:space="preserve">La page </w:t>
       </w:r>
       <w:r>
@@ -1538,7 +1547,6 @@
           <w:sz w:val="24"/>
           <w:szCs w:val="24"/>
         </w:rPr>
-        <w:lastRenderedPageBreak/>
         <w:drawing>
           <wp:inline distT="0" distB="0" distL="0" distR="0" wp14:anchorId="2C76A6C6" wp14:editId="5EE8CF7F">
             <wp:extent cx="2310765" cy="2610485"/>
@@ -1606,15 +1614,6 @@
           <w:szCs w:val="24"/>
         </w:rPr>
       </w:pPr>
-    </w:p>
-    <w:p>
-      <w:pPr>
-        <w:spacing w:line="360" w:lineRule="auto"/>
-        <w:rPr>
-          <w:sz w:val="24"/>
-          <w:szCs w:val="24"/>
-        </w:rPr>
-      </w:pPr>
       <w:r>
         <w:rPr>
           <w:sz w:val="24"/>
@@ -1702,11 +1701,21 @@
           <w:szCs w:val="24"/>
         </w:rPr>
       </w:pPr>
-      <w:r>
-        <w:rPr>
-          <w:sz w:val="24"/>
-          <w:szCs w:val="24"/>
-        </w:rPr>
+    </w:p>
+    <w:p>
+      <w:pPr>
+        <w:spacing w:line="360" w:lineRule="auto"/>
+        <w:rPr>
+          <w:sz w:val="24"/>
+          <w:szCs w:val="24"/>
+        </w:rPr>
+      </w:pPr>
+      <w:r>
+        <w:rPr>
+          <w:sz w:val="24"/>
+          <w:szCs w:val="24"/>
+        </w:rPr>
+        <w:lastRenderedPageBreak/>
         <w:t xml:space="preserve">La page </w:t>
       </w:r>
       <w:r>
@@ -1731,7 +1740,6 @@
           <w:sz w:val="24"/>
           <w:szCs w:val="24"/>
         </w:rPr>
-        <w:lastRenderedPageBreak/>
         <w:drawing>
           <wp:inline distT="0" distB="0" distL="0" distR="0" wp14:anchorId="218C6AE4" wp14:editId="22ED8180">
             <wp:extent cx="2767965" cy="2178050"/>
@@ -1799,33 +1807,6 @@
           <w:szCs w:val="24"/>
         </w:rPr>
       </w:pPr>
-    </w:p>
-    <w:p>
-      <w:pPr>
-        <w:spacing w:line="360" w:lineRule="auto"/>
-        <w:rPr>
-          <w:sz w:val="24"/>
-          <w:szCs w:val="24"/>
-        </w:rPr>
-      </w:pPr>
-    </w:p>
-    <w:p>
-      <w:pPr>
-        <w:spacing w:line="360" w:lineRule="auto"/>
-        <w:rPr>
-          <w:sz w:val="24"/>
-          <w:szCs w:val="24"/>
-        </w:rPr>
-      </w:pPr>
-    </w:p>
-    <w:p>
-      <w:pPr>
-        <w:spacing w:line="360" w:lineRule="auto"/>
-        <w:rPr>
-          <w:sz w:val="24"/>
-          <w:szCs w:val="24"/>
-        </w:rPr>
-      </w:pPr>
       <w:r>
         <w:rPr>
           <w:sz w:val="24"/>
@@ -1896,7 +1877,81 @@
         </w:drawing>
       </w:r>
     </w:p>
+    <w:p>
+      <w:r>
+        <w:br w:type="page"/>
+      </w:r>
+    </w:p>
     <w:p/>
+    <w:p/>
+    <w:p>
+      <w:r>
+        <w:t xml:space="preserve">La page </w:t>
+      </w:r>
+      <w:proofErr w:type="spellStart"/>
+      <w:r>
+        <w:t>Review</w:t>
+      </w:r>
+      <w:proofErr w:type="spellEnd"/>
+      <w:r>
+        <w:t xml:space="preserve"> </w:t>
+      </w:r>
+    </w:p>
+    <w:p>
+      <w:r>
+        <w:rPr>
+          <w:noProof/>
+        </w:rPr>
+        <w:drawing>
+          <wp:inline distT="0" distB="0" distL="0" distR="0" wp14:anchorId="4464FA55" wp14:editId="056AE0F6">
+            <wp:extent cx="3509682" cy="2486025"/>
+            <wp:effectExtent l="0" t="0" r="0" b="0"/>
+            <wp:docPr id="1" name="Picture 1"/>
+            <wp:cNvGraphicFramePr>
+              <a:graphicFrameLocks xmlns:a="http://schemas.openxmlformats.org/drawingml/2006/main" noChangeAspect="1"/>
+            </wp:cNvGraphicFramePr>
+            <a:graphic xmlns:a="http://schemas.openxmlformats.org/drawingml/2006/main">
+              <a:graphicData uri="http://schemas.openxmlformats.org/drawingml/2006/picture">
+                <pic:pic xmlns:pic="http://schemas.openxmlformats.org/drawingml/2006/picture">
+                  <pic:nvPicPr>
+                    <pic:cNvPr id="0" name="Picture 1"/>
+                    <pic:cNvPicPr>
+                      <a:picLocks noChangeAspect="1" noChangeArrowheads="1"/>
+                    </pic:cNvPicPr>
+                  </pic:nvPicPr>
+                  <pic:blipFill>
+                    <a:blip r:embed="rId11">
+                      <a:extLst>
+                        <a:ext uri="{28A0092B-C50C-407E-A947-70E740481C1C}">
+                          <a14:useLocalDpi xmlns:a14="http://schemas.microsoft.com/office/drawing/2010/main" val="0"/>
+                        </a:ext>
+                      </a:extLst>
+                    </a:blip>
+                    <a:srcRect/>
+                    <a:stretch>
+                      <a:fillRect/>
+                    </a:stretch>
+                  </pic:blipFill>
+                  <pic:spPr bwMode="auto">
+                    <a:xfrm>
+                      <a:off x="0" y="0"/>
+                      <a:ext cx="3519753" cy="2493159"/>
+                    </a:xfrm>
+                    <a:prstGeom prst="rect">
+                      <a:avLst/>
+                    </a:prstGeom>
+                    <a:noFill/>
+                    <a:ln>
+                      <a:noFill/>
+                    </a:ln>
+                  </pic:spPr>
+                </pic:pic>
+              </a:graphicData>
+            </a:graphic>
+          </wp:inline>
+        </w:drawing>
+      </w:r>
+    </w:p>
     <w:sectPr>
       <w:pgSz w:w="12240" w:h="15840"/>
       <w:pgMar w:top="1440" w:right="1440" w:bottom="1440" w:left="1440" w:header="708" w:footer="708" w:gutter="0"/>

</xml_diff>

<commit_message>
methodologie de equipe dans le doc version 2
</commit_message>
<xml_diff>
--- a/EquipeElie_prop_travail   VERSION 2 .docx
+++ b/EquipeElie_prop_travail   VERSION 2 .docx
@@ -359,7 +359,7 @@
           <w:hyperlink w:anchor="_Toc128836800" w:history="1">
             <w:r>
               <w:rPr>
-                <w:rStyle w:val="Lienhypertexte"/>
+                <w:rStyle w:val="Hyperlien"/>
                 <w:noProof/>
               </w:rPr>
               <w:t>Description du projet</w:t>
@@ -431,7 +431,7 @@
           <w:hyperlink w:anchor="_Toc128836801" w:history="1">
             <w:r>
               <w:rPr>
-                <w:rStyle w:val="Lienhypertexte"/>
+                <w:rStyle w:val="Hyperlien"/>
                 <w:noProof/>
               </w:rPr>
               <w:t>Diagramme de contexte</w:t>
@@ -503,7 +503,7 @@
           <w:hyperlink w:anchor="_Toc128836802" w:history="1">
             <w:r>
               <w:rPr>
-                <w:rStyle w:val="Lienhypertexte"/>
+                <w:rStyle w:val="Hyperlien"/>
                 <w:noProof/>
               </w:rPr>
               <w:t>Portée</w:t>
@@ -575,7 +575,7 @@
           <w:hyperlink w:anchor="_Toc128836803" w:history="1">
             <w:r>
               <w:rPr>
-                <w:rStyle w:val="Lienhypertexte"/>
+                <w:rStyle w:val="Hyperlien"/>
                 <w:noProof/>
               </w:rPr>
               <w:t>Fonctionnement</w:t>
@@ -647,7 +647,7 @@
           <w:hyperlink w:anchor="_Toc128836804" w:history="1">
             <w:r>
               <w:rPr>
-                <w:rStyle w:val="Lienhypertexte"/>
+                <w:rStyle w:val="Hyperlien"/>
                 <w:noProof/>
               </w:rPr>
               <w:t>Modèle de bases de données</w:t>
@@ -719,7 +719,7 @@
           <w:hyperlink w:anchor="_Toc128836805" w:history="1">
             <w:r>
               <w:rPr>
-                <w:rStyle w:val="Lienhypertexte"/>
+                <w:rStyle w:val="Hyperlien"/>
                 <w:noProof/>
               </w:rPr>
               <w:t>Interfaces</w:t>
@@ -852,13 +852,165 @@
     <w:p>
       <w:pPr>
         <w:pStyle w:val="Titre1"/>
-        <w:spacing w:line="360" w:lineRule="auto"/>
-      </w:pPr>
-      <w:bookmarkStart w:id="1" w:name="_Toc128836801"/>
-      <w:r>
+      </w:pPr>
+      <w:bookmarkStart w:id="1" w:name="_Toc128936805"/>
+      <w:r>
+        <w:t>Méthodologie de travail en équipe</w:t>
+      </w:r>
+      <w:bookmarkEnd w:id="1"/>
+      <w:r>
+        <w:t> </w:t>
+      </w:r>
+    </w:p>
+    <w:p/>
+    <w:p>
+      <w:pPr>
+        <w:spacing w:line="360" w:lineRule="auto"/>
+        <w:rPr>
+          <w:sz w:val="24"/>
+          <w:szCs w:val="24"/>
+        </w:rPr>
+      </w:pPr>
+      <w:r>
+        <w:rPr>
+          <w:sz w:val="24"/>
+          <w:szCs w:val="24"/>
+        </w:rPr>
+        <w:t>Elie </w:t>
+      </w:r>
+      <w:proofErr w:type="spellStart"/>
+      <w:r>
+        <w:rPr>
+          <w:sz w:val="24"/>
+          <w:szCs w:val="24"/>
+        </w:rPr>
+        <w:t>AlFrieh</w:t>
+      </w:r>
+      <w:proofErr w:type="spellEnd"/>
+      <w:r>
+        <w:rPr>
+          <w:sz w:val="24"/>
+          <w:szCs w:val="24"/>
+        </w:rPr>
+        <w:t xml:space="preserve"> : Elie a travaillé sur la création d'une base de données (BD), y compris la conception des tables, l'insertion de données, ainsi que l'interaction avec la BD. De plus, Elie a également travaillé sur l'affichage des données en utilisant le </w:t>
+      </w:r>
+      <w:proofErr w:type="spellStart"/>
+      <w:r>
+        <w:rPr>
+          <w:sz w:val="24"/>
+          <w:szCs w:val="24"/>
+        </w:rPr>
+        <w:t>template</w:t>
+      </w:r>
+      <w:proofErr w:type="spellEnd"/>
+      <w:r>
+        <w:rPr>
+          <w:sz w:val="24"/>
+          <w:szCs w:val="24"/>
+        </w:rPr>
+        <w:t xml:space="preserve"> </w:t>
+      </w:r>
+      <w:proofErr w:type="spellStart"/>
+      <w:r>
+        <w:rPr>
+          <w:sz w:val="24"/>
+          <w:szCs w:val="24"/>
+        </w:rPr>
+        <w:t>review.ejs</w:t>
+      </w:r>
+      <w:proofErr w:type="spellEnd"/>
+      <w:r>
+        <w:rPr>
+          <w:sz w:val="24"/>
+          <w:szCs w:val="24"/>
+        </w:rPr>
+        <w:t>.</w:t>
+      </w:r>
+    </w:p>
+    <w:p>
+      <w:pPr>
+        <w:spacing w:line="360" w:lineRule="auto"/>
+        <w:rPr>
+          <w:sz w:val="24"/>
+          <w:szCs w:val="24"/>
+        </w:rPr>
+      </w:pPr>
+      <w:r>
+        <w:rPr>
+          <w:sz w:val="24"/>
+          <w:szCs w:val="24"/>
+        </w:rPr>
+        <w:t xml:space="preserve">Anthony Hua : Anthony a travaillé sur la création d'un menu interactif à l'aide du </w:t>
+      </w:r>
+      <w:proofErr w:type="spellStart"/>
+      <w:r>
+        <w:rPr>
+          <w:sz w:val="24"/>
+          <w:szCs w:val="24"/>
+        </w:rPr>
+        <w:t>template</w:t>
+      </w:r>
+      <w:proofErr w:type="spellEnd"/>
+      <w:r>
+        <w:rPr>
+          <w:sz w:val="24"/>
+          <w:szCs w:val="24"/>
+        </w:rPr>
+        <w:t xml:space="preserve"> </w:t>
+      </w:r>
+      <w:proofErr w:type="spellStart"/>
+      <w:r>
+        <w:rPr>
+          <w:sz w:val="24"/>
+          <w:szCs w:val="24"/>
+        </w:rPr>
+        <w:t>menu.ejs</w:t>
+      </w:r>
+      <w:proofErr w:type="spellEnd"/>
+      <w:r>
+        <w:rPr>
+          <w:sz w:val="24"/>
+          <w:szCs w:val="24"/>
+        </w:rPr>
+        <w:t>, ainsi que sur le développement de la partie frontend du site.</w:t>
+      </w:r>
+    </w:p>
+    <w:p>
+      <w:pPr>
+        <w:spacing w:line="360" w:lineRule="auto"/>
+        <w:rPr>
+          <w:sz w:val="24"/>
+          <w:szCs w:val="24"/>
+        </w:rPr>
+      </w:pPr>
+      <w:proofErr w:type="spellStart"/>
+      <w:r>
+        <w:rPr>
+          <w:sz w:val="24"/>
+          <w:szCs w:val="24"/>
+        </w:rPr>
+        <w:t>Gauravpreet</w:t>
+      </w:r>
+      <w:proofErr w:type="spellEnd"/>
+      <w:r>
+        <w:rPr>
+          <w:sz w:val="24"/>
+          <w:szCs w:val="24"/>
+        </w:rPr>
+        <w:t xml:space="preserve"> Singh : Gaurav a travaillé sur la connexion entre le frontend et le backend du site web, ainsi que sur le développement de la partie frontend.</w:t>
+      </w:r>
+    </w:p>
+    <w:p>
+      <w:pPr>
+        <w:pStyle w:val="Titre1"/>
+        <w:spacing w:line="360" w:lineRule="auto"/>
+      </w:pPr>
+      <w:bookmarkStart w:id="2" w:name="_Toc128836801"/>
+      <w:r>
+        <w:lastRenderedPageBreak/>
         <w:t>Diagramme de contexte</w:t>
       </w:r>
-      <w:bookmarkEnd w:id="1"/>
+      <w:bookmarkEnd w:id="2"/>
     </w:p>
     <w:p>
       <w:pPr>
@@ -910,14 +1062,14 @@
         <w:pStyle w:val="Titre1"/>
         <w:spacing w:line="360" w:lineRule="auto"/>
       </w:pPr>
-      <w:bookmarkStart w:id="2" w:name="_Toc128836802"/>
+      <w:bookmarkStart w:id="3" w:name="_Toc128836802"/>
       <w:r>
         <w:t>Port</w:t>
       </w:r>
       <w:r>
         <w:t>ée</w:t>
       </w:r>
-      <w:bookmarkEnd w:id="2"/>
+      <w:bookmarkEnd w:id="3"/>
     </w:p>
     <w:p>
       <w:pPr>
@@ -948,55 +1100,55 @@
           <w:sz w:val="24"/>
           <w:szCs w:val="24"/>
         </w:rPr>
+        <w:t>Ensuite, il faudrait pouvoir connecter une base de données avec ce système, afin de pouvoir entamer à la création du système de commandes.</w:t>
+      </w:r>
+    </w:p>
+    <w:p>
+      <w:pPr>
+        <w:spacing w:line="360" w:lineRule="auto"/>
+        <w:rPr>
+          <w:sz w:val="24"/>
+          <w:szCs w:val="24"/>
+        </w:rPr>
+      </w:pPr>
+      <w:r>
+        <w:rPr>
+          <w:sz w:val="24"/>
+          <w:szCs w:val="24"/>
+        </w:rPr>
+        <w:t>Si la connexion fonctionne, il serait désormais possible de pouvoir créer le système de commandes, de réservation de tables et de livraison.</w:t>
+      </w:r>
+    </w:p>
+    <w:p>
+      <w:pPr>
+        <w:spacing w:line="360" w:lineRule="auto"/>
+        <w:rPr>
+          <w:sz w:val="24"/>
+          <w:szCs w:val="24"/>
+        </w:rPr>
+      </w:pPr>
+      <w:r>
+        <w:rPr>
+          <w:sz w:val="24"/>
+          <w:szCs w:val="24"/>
+        </w:rPr>
+        <w:t>Si possible, on pourrait envoyer une facture des achats dans le courriel électronique du client.</w:t>
+      </w:r>
+    </w:p>
+    <w:p>
+      <w:pPr>
+        <w:spacing w:line="360" w:lineRule="auto"/>
+        <w:rPr>
+          <w:sz w:val="24"/>
+          <w:szCs w:val="24"/>
+        </w:rPr>
+      </w:pPr>
+      <w:r>
+        <w:rPr>
+          <w:sz w:val="24"/>
+          <w:szCs w:val="24"/>
+        </w:rPr>
         <w:lastRenderedPageBreak/>
-        <w:t>Ensuite, il faudrait pouvoir connecter une base de données avec ce système, afin de pouvoir entamer à la création du système de commandes.</w:t>
-      </w:r>
-    </w:p>
-    <w:p>
-      <w:pPr>
-        <w:spacing w:line="360" w:lineRule="auto"/>
-        <w:rPr>
-          <w:sz w:val="24"/>
-          <w:szCs w:val="24"/>
-        </w:rPr>
-      </w:pPr>
-      <w:r>
-        <w:rPr>
-          <w:sz w:val="24"/>
-          <w:szCs w:val="24"/>
-        </w:rPr>
-        <w:t>Si la connexion fonctionne, il serait désormais possible de pouvoir créer le système de commandes, de réservation de tables et de livraison.</w:t>
-      </w:r>
-    </w:p>
-    <w:p>
-      <w:pPr>
-        <w:spacing w:line="360" w:lineRule="auto"/>
-        <w:rPr>
-          <w:sz w:val="24"/>
-          <w:szCs w:val="24"/>
-        </w:rPr>
-      </w:pPr>
-      <w:r>
-        <w:rPr>
-          <w:sz w:val="24"/>
-          <w:szCs w:val="24"/>
-        </w:rPr>
-        <w:t>Si possible, on pourrait envoyer une facture des achats dans le courriel électronique du client.</w:t>
-      </w:r>
-    </w:p>
-    <w:p>
-      <w:pPr>
-        <w:spacing w:line="360" w:lineRule="auto"/>
-        <w:rPr>
-          <w:sz w:val="24"/>
-          <w:szCs w:val="24"/>
-        </w:rPr>
-      </w:pPr>
-      <w:r>
-        <w:rPr>
-          <w:sz w:val="24"/>
-          <w:szCs w:val="24"/>
-        </w:rPr>
         <w:t>Nous ne somm</w:t>
       </w:r>
       <w:r>
@@ -1065,11 +1217,11 @@
         <w:pStyle w:val="Titre1"/>
         <w:spacing w:line="360" w:lineRule="auto"/>
       </w:pPr>
-      <w:bookmarkStart w:id="3" w:name="_Toc128836803"/>
+      <w:bookmarkStart w:id="4" w:name="_Toc128836803"/>
       <w:r>
         <w:t>Fonctionnement</w:t>
       </w:r>
-      <w:bookmarkEnd w:id="3"/>
+      <w:bookmarkEnd w:id="4"/>
     </w:p>
     <w:p>
       <w:pPr>
@@ -1196,7 +1348,23 @@
           <w:sz w:val="24"/>
           <w:szCs w:val="24"/>
         </w:rPr>
-        <w:t xml:space="preserve">, il passera à la caisse où il verra la liste de tous ses produits dans le panier. Si l’utilisateur décide de continuer l’achat, une fenêtre s’ouvrira pour qu’il rentre les informations de sa carte </w:t>
+        <w:t xml:space="preserve">, il passera à la caisse où il verra la liste de tous ses produits dans le panier. Si l’utilisateur décide de continuer l’achat, une fenêtre s’ouvrira pour qu’il rentre les informations de sa carte de paiement. Ensuite, il pourrait choisir de recevoir sa nourriture par livraison ou en allant sur place. En effet, la livraison est une fonctionnalité secondaire. Si l’utilisateur choisit de se faire livrer, il doit remplir un formulaire qui demande son code postal et son adresse. Avec l’API de Google </w:t>
+      </w:r>
+      <w:proofErr w:type="spellStart"/>
+      <w:r>
+        <w:rPr>
+          <w:sz w:val="24"/>
+          <w:szCs w:val="24"/>
+        </w:rPr>
+        <w:t>Maps</w:t>
+      </w:r>
+      <w:proofErr w:type="spellEnd"/>
+      <w:r>
+        <w:rPr>
+          <w:sz w:val="24"/>
+          <w:szCs w:val="24"/>
+        </w:rPr>
+        <w:t xml:space="preserve">, il serait possible de calculer la distance entre le restaurant et le point de livraison. Si la distance est plus de 10 kilomètres, alors la livraison serait indisponible, sinon il serait possible d’estimer un coût pour la livraison selon la distance. Tel que soit l’option pour recevoir </w:t>
       </w:r>
       <w:r>
         <w:rPr>
@@ -1204,23 +1372,7 @@
           <w:szCs w:val="24"/>
         </w:rPr>
         <w:lastRenderedPageBreak/>
-        <w:t xml:space="preserve">de paiement. Ensuite, il pourrait choisir de recevoir sa nourriture par livraison ou en allant sur place. En effet, la livraison est une fonctionnalité secondaire. Si l’utilisateur choisit de se faire livrer, il doit remplir un formulaire qui demande son code postal et son adresse. Avec l’API de Google </w:t>
-      </w:r>
-      <w:proofErr w:type="spellStart"/>
-      <w:r>
-        <w:rPr>
-          <w:sz w:val="24"/>
-          <w:szCs w:val="24"/>
-        </w:rPr>
-        <w:t>Maps</w:t>
-      </w:r>
-      <w:proofErr w:type="spellEnd"/>
-      <w:r>
-        <w:rPr>
-          <w:sz w:val="24"/>
-          <w:szCs w:val="24"/>
-        </w:rPr>
-        <w:t>, il serait possible de calculer la distance entre le restaurant et le point de livraison. Si la distance est plus de 10 kilomètres, alors la livraison serait indisponible, sinon il serait possible d’estimer un coût pour la livraison selon la distance. Tel que soit l’option pour recevoir sa nourriture, l’utilisateur devrait confirmer sa commande en cliquant un bouton. Ensuite, une facture serait envoyée dans leur courriels. Un utilisateur employé / administrateur recevra la commande du client et pourrait supprimer sa commande quand elle serait effectuée.</w:t>
+        <w:t>sa nourriture, l’utilisateur devrait confirmer sa commande en cliquant un bouton. Ensuite, une facture serait envoyée dans leur courriels. Un utilisateur employé / administrateur recevra la commande du client et pourrait supprimer sa commande quand elle serait effectuée.</w:t>
       </w:r>
     </w:p>
     <w:p>
@@ -1252,7 +1404,7 @@
           <w:sz w:val="24"/>
           <w:szCs w:val="24"/>
         </w:rPr>
-        <w:t xml:space="preserve">En ce qui concerne les interfaces graphiques, il y aurait la page principale où les informations du restaurant seront présentées. Une barre de navigation pour accéder au menu, à la réservation ou à la connexion. Un utilisateur non connecté pourrait seulement accéder à la page principale et le menu. S’il décide de cliquer sur « Ajouter au panier » dans le menu, le bouton pour réserver une table ou pour se connecter, une interface graphique apparaitra sur la même page qui demanderait son courriel et son mot de passe. Si tous les champs rentrés sont corrects, il serait connecté à son compte, sinon un message en rouge lui demanderait de réessayer. Après 5 tentatives d’essais, il serait bloqué pendant 5 minutes et s’il échoue encore 5 essais, il serait </w:t>
+        <w:t xml:space="preserve">En ce qui concerne les interfaces graphiques, il y aurait la page principale où les informations du restaurant seront présentées. Une barre de navigation pour accéder au menu, à la réservation ou à la connexion. Un utilisateur non connecté pourrait seulement accéder à la page principale et le menu. S’il décide de cliquer sur « Ajouter au panier » dans le menu, le bouton pour réserver une table ou pour se connecter, une interface graphique apparaitra sur la même page qui demanderait son courriel et son mot de passe. Si tous les champs rentrés sont corrects, il serait connecté à son compte, sinon un message en rouge lui demanderait de réessayer. Après 5 tentatives d’essais, il serait bloqué pendant 5 minutes et s’il échoue encore 5 essais, il serait bloqué pendant 30 minutes. S’il échoue encore une fois 5 essais, il serait constamment bloqué à 30 minutes. Un bouton « Mot de passe oublié? » serait disponible en dessous de l’interface. Si l’utilisateur clique ce bouton, un champ demandant son adresse courriel apparaitra. Ensuite, un code de validation de 6 chiffres lui serait envoyé dans son courriel et il aurait 5 minutes pour copier ce code et le rentrer dans le champ. S’il échoue de rentrer le bon code ou de le rentrer à temps, il pourrait regénérer un autre code après 5 minutes, mais l’ancienne ne serait plus </w:t>
       </w:r>
       <w:r>
         <w:rPr>
@@ -1260,7 +1412,7 @@
           <w:szCs w:val="24"/>
         </w:rPr>
         <w:lastRenderedPageBreak/>
-        <w:t xml:space="preserve">bloqué pendant 30 minutes. S’il échoue encore une fois 5 essais, il serait constamment bloqué à 30 minutes. Un bouton « Mot de passe oublié? » serait disponible en dessous de l’interface. Si l’utilisateur clique ce bouton, un champ demandant son adresse courriel apparaitra. Ensuite, un code de validation de 6 chiffres lui serait envoyé dans son courriel et il aurait 5 minutes pour copier ce code et le rentrer dans le champ. S’il échoue de rentrer le bon code ou de le rentrer à temps, il pourrait regénérer un autre code après 5 minutes, mais l’ancienne ne serait plus valide. S’il rentre le bon code, il pourrait insérer son nouveau mot de passe. Un mot de passe serait seulement valide s’il respecte certain critère qui vont être mentionnées un peu plus bas. Si l’utilisateur n’a pas de compte, il pourrait créer son compte en cliquant le bouton en dessous de l’interface graphique pour se connecter. Un autre pop-up remplacerait l’interface de connexion. L’utilisateur devrait insérer son nom (moins de 30 caractères), son prénom (moins de 30 caractères), son numéro de téléphone (pas obligatoire), son adresse courriel (moins de 100 caractères) et son mot de passe. Le mot de passe serait seulement valide s’il contient au moins 8 caractères, au moins une lettre majuscule, au moins un chiffre, au moins un symbole et ne doit pas dépasser 50 caractères. Si l’utilisateur se connecte ou crée son compte, il pourrait ensuite accéder à la l’ajout des items dans le panier et la réservation des tables. </w:t>
+        <w:t xml:space="preserve">valide. S’il rentre le bon code, il pourrait insérer son nouveau mot de passe. Un mot de passe serait seulement valide s’il respecte certain critère qui vont être mentionnées un peu plus bas. Si l’utilisateur n’a pas de compte, il pourrait créer son compte en cliquant le bouton en dessous de l’interface graphique pour se connecter. Un autre pop-up remplacerait l’interface de connexion. L’utilisateur devrait insérer son nom (moins de 30 caractères), son prénom (moins de 30 caractères), son numéro de téléphone (pas obligatoire), son adresse courriel (moins de 100 caractères) et son mot de passe. Le mot de passe serait seulement valide s’il contient au moins 8 caractères, au moins une lettre majuscule, au moins un chiffre, au moins un symbole et ne doit pas dépasser 50 caractères. Si l’utilisateur se connecte ou crée son compte, il pourrait ensuite accéder à la l’ajout des items dans le panier et la réservation des tables. </w:t>
       </w:r>
     </w:p>
     <w:p>
@@ -1268,11 +1420,11 @@
         <w:pStyle w:val="Titre1"/>
         <w:spacing w:line="360" w:lineRule="auto"/>
       </w:pPr>
-      <w:bookmarkStart w:id="4" w:name="_Toc128836804"/>
+      <w:bookmarkStart w:id="5" w:name="_Toc128836804"/>
       <w:r>
         <w:t>Modèle de bases de données</w:t>
       </w:r>
-      <w:bookmarkEnd w:id="4"/>
+      <w:bookmarkEnd w:id="5"/>
     </w:p>
     <w:p>
       <w:pPr>
@@ -1342,53 +1494,46 @@
           <w:sz w:val="24"/>
           <w:szCs w:val="24"/>
         </w:rPr>
-        <w:t xml:space="preserve"> il </w:t>
-      </w:r>
+        <w:t xml:space="preserve"> il commande, le id du restaurant changera. Son code postal et son adresse serait demandé s’il choisit de recevoir sa nourriture par livraison.</w:t>
+      </w:r>
+    </w:p>
+    <w:p>
+      <w:pPr>
+        <w:spacing w:line="360" w:lineRule="auto"/>
+        <w:rPr>
+          <w:sz w:val="24"/>
+          <w:szCs w:val="24"/>
+        </w:rPr>
+      </w:pPr>
+      <w:r>
+        <w:rPr>
+          <w:sz w:val="24"/>
+          <w:szCs w:val="24"/>
+        </w:rPr>
+        <w:t xml:space="preserve">Dans le menu, </w:t>
+      </w:r>
+      <w:r>
+        <w:rPr>
+          <w:sz w:val="24"/>
+          <w:szCs w:val="24"/>
+        </w:rPr>
+        <w:t xml:space="preserve">chaque produit contient un nom, une catégorie, des calories, des ingrédients, un prix et un id. Un produit rentre en relation avec le tableau Items pour choisir une quantité spécifique pour faire une commande. </w:t>
+      </w:r>
+    </w:p>
+    <w:p>
+      <w:pPr>
+        <w:spacing w:line="360" w:lineRule="auto"/>
+        <w:rPr>
+          <w:sz w:val="24"/>
+          <w:szCs w:val="24"/>
+        </w:rPr>
+      </w:pPr>
       <w:r>
         <w:rPr>
           <w:sz w:val="24"/>
           <w:szCs w:val="24"/>
         </w:rPr>
         <w:lastRenderedPageBreak/>
-        <w:t>commande, le id du restaurant changera. Son code postal et son adresse serait demandé s’il choisit de recevoir sa nourriture par livraison.</w:t>
-      </w:r>
-    </w:p>
-    <w:p>
-      <w:pPr>
-        <w:spacing w:line="360" w:lineRule="auto"/>
-        <w:rPr>
-          <w:sz w:val="24"/>
-          <w:szCs w:val="24"/>
-        </w:rPr>
-      </w:pPr>
-      <w:r>
-        <w:rPr>
-          <w:sz w:val="24"/>
-          <w:szCs w:val="24"/>
-        </w:rPr>
-        <w:t xml:space="preserve">Dans le menu, </w:t>
-      </w:r>
-      <w:r>
-        <w:rPr>
-          <w:sz w:val="24"/>
-          <w:szCs w:val="24"/>
-        </w:rPr>
-        <w:t xml:space="preserve">chaque produit contient un nom, une catégorie, des calories, des ingrédients, un prix et un id. Un produit rentre en relation avec le tableau Items pour choisir une quantité spécifique pour faire une commande. </w:t>
-      </w:r>
-    </w:p>
-    <w:p>
-      <w:pPr>
-        <w:spacing w:line="360" w:lineRule="auto"/>
-        <w:rPr>
-          <w:sz w:val="24"/>
-          <w:szCs w:val="24"/>
-        </w:rPr>
-      </w:pPr>
-      <w:r>
-        <w:rPr>
-          <w:sz w:val="24"/>
-          <w:szCs w:val="24"/>
-        </w:rPr>
         <w:t xml:space="preserve">Ensuite, les items (produits + </w:t>
       </w:r>
       <w:r>
@@ -1501,11 +1646,11 @@
         <w:pStyle w:val="Titre1"/>
         <w:spacing w:line="360" w:lineRule="auto"/>
       </w:pPr>
-      <w:bookmarkStart w:id="5" w:name="_Toc128836805"/>
+      <w:bookmarkStart w:id="6" w:name="_Toc128836805"/>
       <w:r>
         <w:t>Interfaces</w:t>
       </w:r>
-      <w:bookmarkEnd w:id="5"/>
+      <w:bookmarkEnd w:id="6"/>
     </w:p>
     <w:p>
       <w:pPr>
@@ -1551,7 +1696,6 @@
           <w:sz w:val="24"/>
           <w:szCs w:val="24"/>
         </w:rPr>
-        <w:lastRenderedPageBreak/>
         <w:drawing>
           <wp:inline distT="0" distB="0" distL="0" distR="0" wp14:anchorId="23F66CF9" wp14:editId="3FBF6446">
             <wp:extent cx="2468880" cy="3524885"/>
@@ -1642,6 +1786,7 @@
           <w:sz w:val="24"/>
           <w:szCs w:val="24"/>
         </w:rPr>
+        <w:lastRenderedPageBreak/>
         <w:t xml:space="preserve">La page </w:t>
       </w:r>
       <w:r>
@@ -1834,6 +1979,7 @@
           <w:sz w:val="24"/>
           <w:szCs w:val="24"/>
         </w:rPr>
+        <w:lastRenderedPageBreak/>
         <w:t xml:space="preserve">La page </w:t>
       </w:r>
       <w:r>
@@ -1945,7 +2091,6 @@
         <w:rPr>
           <w:noProof/>
         </w:rPr>
-        <w:lastRenderedPageBreak/>
         <w:drawing>
           <wp:inline distT="0" distB="0" distL="0" distR="0" wp14:anchorId="0C8DC8B8" wp14:editId="3659FDAE">
             <wp:extent cx="2793365" cy="2161540"/>
@@ -2578,7 +2723,7 @@
       <w:spacing w:after="100"/>
     </w:pPr>
   </w:style>
-  <w:style w:type="character" w:styleId="Lienhypertexte">
+  <w:style w:type="character" w:styleId="Hyperlien">
     <w:name w:val="Hyperlink"/>
     <w:basedOn w:val="Policepardfaut"/>
     <w:uiPriority w:val="99"/>

</xml_diff>

<commit_message>
deleted the methodologie by accident restored
</commit_message>
<xml_diff>
--- a/EquipeElie_prop_travail   VERSION 2 .docx
+++ b/EquipeElie_prop_travail   VERSION 2 .docx
@@ -326,7 +326,7 @@
       <w:sdtContent>
         <w:p>
           <w:pPr>
-            <w:pStyle w:val="En-ttedetabledesmatires"/>
+            <w:pStyle w:val="TOCHeading"/>
             <w:spacing w:line="360" w:lineRule="auto"/>
           </w:pPr>
           <w:r>
@@ -335,7 +335,7 @@
         </w:p>
         <w:p>
           <w:pPr>
-            <w:pStyle w:val="TM1"/>
+            <w:pStyle w:val="TOC1"/>
             <w:tabs>
               <w:tab w:val="right" w:leader="dot" w:pos="9350"/>
             </w:tabs>
@@ -343,7 +343,7 @@
               <w:rFonts w:eastAsiaTheme="minorEastAsia"/>
               <w:noProof/>
               <w:kern w:val="0"/>
-              <w:lang w:eastAsia="fr-CA"/>
+              <w:lang w:val="en-US"/>
               <w14:ligatures w14:val="none"/>
             </w:rPr>
           </w:pPr>
@@ -356,10 +356,10 @@
           <w:r>
             <w:fldChar w:fldCharType="separate"/>
           </w:r>
-          <w:hyperlink w:anchor="_Toc128949699" w:history="1">
-            <w:r>
-              <w:rPr>
-                <w:rStyle w:val="Lienhypertexte"/>
+          <w:hyperlink w:anchor="_Toc129014461" w:history="1">
+            <w:r>
+              <w:rPr>
+                <w:rStyle w:val="Hyperlink"/>
                 <w:noProof/>
               </w:rPr>
               <w:t>Description du projet</w:t>
@@ -383,7 +383,7 @@
                 <w:noProof/>
                 <w:webHidden/>
               </w:rPr>
-              <w:instrText xml:space="preserve"> PAGEREF _Toc128949699 \h </w:instrText>
+              <w:instrText xml:space="preserve"> PAGEREF _Toc129014461 \h </w:instrText>
             </w:r>
             <w:r>
               <w:rPr>
@@ -416,7 +416,7 @@
         </w:p>
         <w:p>
           <w:pPr>
-            <w:pStyle w:val="TM1"/>
+            <w:pStyle w:val="TOC1"/>
             <w:tabs>
               <w:tab w:val="right" w:leader="dot" w:pos="9350"/>
             </w:tabs>
@@ -424,17 +424,17 @@
               <w:rFonts w:eastAsiaTheme="minorEastAsia"/>
               <w:noProof/>
               <w:kern w:val="0"/>
-              <w:lang w:eastAsia="fr-CA"/>
+              <w:lang w:val="en-US"/>
               <w14:ligatures w14:val="none"/>
             </w:rPr>
           </w:pPr>
-          <w:hyperlink w:anchor="_Toc128949700" w:history="1">
-            <w:r>
-              <w:rPr>
-                <w:rStyle w:val="Lienhypertexte"/>
-                <w:noProof/>
-              </w:rPr>
-              <w:t>Diagramme de contexte</w:t>
+          <w:hyperlink w:anchor="_Toc129014462" w:history="1">
+            <w:r>
+              <w:rPr>
+                <w:rStyle w:val="Hyperlink"/>
+                <w:noProof/>
+              </w:rPr>
+              <w:t>Méthodologie de travail en équipe</w:t>
             </w:r>
             <w:r>
               <w:rPr>
@@ -455,7 +455,7 @@
                 <w:noProof/>
                 <w:webHidden/>
               </w:rPr>
-              <w:instrText xml:space="preserve"> PAGEREF _Toc128949700 \h </w:instrText>
+              <w:instrText xml:space="preserve"> PAGEREF _Toc129014462 \h </w:instrText>
             </w:r>
             <w:r>
               <w:rPr>
@@ -488,7 +488,7 @@
         </w:p>
         <w:p>
           <w:pPr>
-            <w:pStyle w:val="TM1"/>
+            <w:pStyle w:val="TOC1"/>
             <w:tabs>
               <w:tab w:val="right" w:leader="dot" w:pos="9350"/>
             </w:tabs>
@@ -496,17 +496,17 @@
               <w:rFonts w:eastAsiaTheme="minorEastAsia"/>
               <w:noProof/>
               <w:kern w:val="0"/>
-              <w:lang w:eastAsia="fr-CA"/>
+              <w:lang w:val="en-US"/>
               <w14:ligatures w14:val="none"/>
             </w:rPr>
           </w:pPr>
-          <w:hyperlink w:anchor="_Toc128949701" w:history="1">
-            <w:r>
-              <w:rPr>
-                <w:rStyle w:val="Lienhypertexte"/>
-                <w:noProof/>
-              </w:rPr>
-              <w:t>Portée</w:t>
+          <w:hyperlink w:anchor="_Toc129014463" w:history="1">
+            <w:r>
+              <w:rPr>
+                <w:rStyle w:val="Hyperlink"/>
+                <w:noProof/>
+              </w:rPr>
+              <w:t>Diagramme de contexte</w:t>
             </w:r>
             <w:r>
               <w:rPr>
@@ -527,7 +527,7 @@
                 <w:noProof/>
                 <w:webHidden/>
               </w:rPr>
-              <w:instrText xml:space="preserve"> PAGEREF _Toc128949701 \h </w:instrText>
+              <w:instrText xml:space="preserve"> PAGEREF _Toc129014463 \h </w:instrText>
             </w:r>
             <w:r>
               <w:rPr>
@@ -547,7 +547,7 @@
                 <w:noProof/>
                 <w:webHidden/>
               </w:rPr>
-              <w:t>3</w:t>
+              <w:t>4</w:t>
             </w:r>
             <w:r>
               <w:rPr>
@@ -560,7 +560,7 @@
         </w:p>
         <w:p>
           <w:pPr>
-            <w:pStyle w:val="TM1"/>
+            <w:pStyle w:val="TOC1"/>
             <w:tabs>
               <w:tab w:val="right" w:leader="dot" w:pos="9350"/>
             </w:tabs>
@@ -568,17 +568,17 @@
               <w:rFonts w:eastAsiaTheme="minorEastAsia"/>
               <w:noProof/>
               <w:kern w:val="0"/>
-              <w:lang w:eastAsia="fr-CA"/>
+              <w:lang w:val="en-US"/>
               <w14:ligatures w14:val="none"/>
             </w:rPr>
           </w:pPr>
-          <w:hyperlink w:anchor="_Toc128949702" w:history="1">
-            <w:r>
-              <w:rPr>
-                <w:rStyle w:val="Lienhypertexte"/>
-                <w:noProof/>
-              </w:rPr>
-              <w:t>Fonctionnement</w:t>
+          <w:hyperlink w:anchor="_Toc129014464" w:history="1">
+            <w:r>
+              <w:rPr>
+                <w:rStyle w:val="Hyperlink"/>
+                <w:noProof/>
+              </w:rPr>
+              <w:t>Portée</w:t>
             </w:r>
             <w:r>
               <w:rPr>
@@ -599,7 +599,7 @@
                 <w:noProof/>
                 <w:webHidden/>
               </w:rPr>
-              <w:instrText xml:space="preserve"> PAGEREF _Toc128949702 \h </w:instrText>
+              <w:instrText xml:space="preserve"> PAGEREF _Toc129014464 \h </w:instrText>
             </w:r>
             <w:r>
               <w:rPr>
@@ -632,7 +632,7 @@
         </w:p>
         <w:p>
           <w:pPr>
-            <w:pStyle w:val="TM1"/>
+            <w:pStyle w:val="TOC1"/>
             <w:tabs>
               <w:tab w:val="right" w:leader="dot" w:pos="9350"/>
             </w:tabs>
@@ -640,17 +640,17 @@
               <w:rFonts w:eastAsiaTheme="minorEastAsia"/>
               <w:noProof/>
               <w:kern w:val="0"/>
-              <w:lang w:eastAsia="fr-CA"/>
+              <w:lang w:val="en-US"/>
               <w14:ligatures w14:val="none"/>
             </w:rPr>
           </w:pPr>
-          <w:hyperlink w:anchor="_Toc128949703" w:history="1">
-            <w:r>
-              <w:rPr>
-                <w:rStyle w:val="Lienhypertexte"/>
-                <w:noProof/>
-              </w:rPr>
-              <w:t>Modèle de bases de données</w:t>
+          <w:hyperlink w:anchor="_Toc129014465" w:history="1">
+            <w:r>
+              <w:rPr>
+                <w:rStyle w:val="Hyperlink"/>
+                <w:noProof/>
+              </w:rPr>
+              <w:t>Fonctionnement</w:t>
             </w:r>
             <w:r>
               <w:rPr>
@@ -671,7 +671,7 @@
                 <w:noProof/>
                 <w:webHidden/>
               </w:rPr>
-              <w:instrText xml:space="preserve"> PAGEREF _Toc128949703 \h </w:instrText>
+              <w:instrText xml:space="preserve"> PAGEREF _Toc129014465 \h </w:instrText>
             </w:r>
             <w:r>
               <w:rPr>
@@ -691,7 +691,7 @@
                 <w:noProof/>
                 <w:webHidden/>
               </w:rPr>
-              <w:t>6</w:t>
+              <w:t>5</w:t>
             </w:r>
             <w:r>
               <w:rPr>
@@ -704,7 +704,7 @@
         </w:p>
         <w:p>
           <w:pPr>
-            <w:pStyle w:val="TM1"/>
+            <w:pStyle w:val="TOC1"/>
             <w:tabs>
               <w:tab w:val="right" w:leader="dot" w:pos="9350"/>
             </w:tabs>
@@ -712,14 +712,86 @@
               <w:rFonts w:eastAsiaTheme="minorEastAsia"/>
               <w:noProof/>
               <w:kern w:val="0"/>
-              <w:lang w:eastAsia="fr-CA"/>
+              <w:lang w:val="en-US"/>
               <w14:ligatures w14:val="none"/>
             </w:rPr>
           </w:pPr>
-          <w:hyperlink w:anchor="_Toc128949704" w:history="1">
-            <w:r>
-              <w:rPr>
-                <w:rStyle w:val="Lienhypertexte"/>
+          <w:hyperlink w:anchor="_Toc129014466" w:history="1">
+            <w:r>
+              <w:rPr>
+                <w:rStyle w:val="Hyperlink"/>
+                <w:noProof/>
+              </w:rPr>
+              <w:t>Modèle de bases de données</w:t>
+            </w:r>
+            <w:r>
+              <w:rPr>
+                <w:noProof/>
+                <w:webHidden/>
+              </w:rPr>
+              <w:tab/>
+            </w:r>
+            <w:r>
+              <w:rPr>
+                <w:noProof/>
+                <w:webHidden/>
+              </w:rPr>
+              <w:fldChar w:fldCharType="begin"/>
+            </w:r>
+            <w:r>
+              <w:rPr>
+                <w:noProof/>
+                <w:webHidden/>
+              </w:rPr>
+              <w:instrText xml:space="preserve"> PAGEREF _Toc129014466 \h </w:instrText>
+            </w:r>
+            <w:r>
+              <w:rPr>
+                <w:noProof/>
+                <w:webHidden/>
+              </w:rPr>
+            </w:r>
+            <w:r>
+              <w:rPr>
+                <w:noProof/>
+                <w:webHidden/>
+              </w:rPr>
+              <w:fldChar w:fldCharType="separate"/>
+            </w:r>
+            <w:r>
+              <w:rPr>
+                <w:noProof/>
+                <w:webHidden/>
+              </w:rPr>
+              <w:t>7</w:t>
+            </w:r>
+            <w:r>
+              <w:rPr>
+                <w:noProof/>
+                <w:webHidden/>
+              </w:rPr>
+              <w:fldChar w:fldCharType="end"/>
+            </w:r>
+          </w:hyperlink>
+        </w:p>
+        <w:p>
+          <w:pPr>
+            <w:pStyle w:val="TOC1"/>
+            <w:tabs>
+              <w:tab w:val="right" w:leader="dot" w:pos="9350"/>
+            </w:tabs>
+            <w:rPr>
+              <w:rFonts w:eastAsiaTheme="minorEastAsia"/>
+              <w:noProof/>
+              <w:kern w:val="0"/>
+              <w:lang w:val="en-US"/>
+              <w14:ligatures w14:val="none"/>
+            </w:rPr>
+          </w:pPr>
+          <w:hyperlink w:anchor="_Toc129014467" w:history="1">
+            <w:r>
+              <w:rPr>
+                <w:rStyle w:val="Hyperlink"/>
                 <w:noProof/>
               </w:rPr>
               <w:t>Interfaces</w:t>
@@ -743,7 +815,7 @@
                 <w:noProof/>
                 <w:webHidden/>
               </w:rPr>
-              <w:instrText xml:space="preserve"> PAGEREF _Toc128949704 \h </w:instrText>
+              <w:instrText xml:space="preserve"> PAGEREF _Toc129014467 \h </w:instrText>
             </w:r>
             <w:r>
               <w:rPr>
@@ -763,7 +835,7 @@
                 <w:noProof/>
                 <w:webHidden/>
               </w:rPr>
-              <w:t>7</w:t>
+              <w:t>8</w:t>
             </w:r>
             <w:r>
               <w:rPr>
@@ -807,10 +879,10 @@
     </w:p>
     <w:p>
       <w:pPr>
-        <w:pStyle w:val="Titre1"/>
-        <w:spacing w:line="360" w:lineRule="auto"/>
-      </w:pPr>
-      <w:bookmarkStart w:id="0" w:name="_Toc128949699"/>
+        <w:pStyle w:val="Heading1"/>
+        <w:spacing w:line="360" w:lineRule="auto"/>
+      </w:pPr>
+      <w:bookmarkStart w:id="0" w:name="_Toc129014461"/>
       <w:r>
         <w:lastRenderedPageBreak/>
         <w:t>Description du projet</w:t>
@@ -851,14 +923,174 @@
     </w:p>
     <w:p>
       <w:pPr>
-        <w:pStyle w:val="Titre1"/>
-        <w:spacing w:line="360" w:lineRule="auto"/>
-      </w:pPr>
-      <w:bookmarkStart w:id="1" w:name="_Toc128949700"/>
-      <w:r>
+        <w:pStyle w:val="Heading1"/>
+      </w:pPr>
+      <w:bookmarkStart w:id="1" w:name="_Toc129014462"/>
+      <w:r>
+        <w:t>Méthodologie de travail en équipe</w:t>
+      </w:r>
+      <w:bookmarkEnd w:id="1"/>
+      <w:r>
+        <w:t xml:space="preserve"> </w:t>
+      </w:r>
+    </w:p>
+    <w:p>
+      <w:pPr>
+        <w:spacing w:line="360" w:lineRule="auto"/>
+        <w:rPr>
+          <w:sz w:val="24"/>
+          <w:szCs w:val="24"/>
+        </w:rPr>
+      </w:pPr>
+    </w:p>
+    <w:p>
+      <w:pPr>
+        <w:spacing w:line="360" w:lineRule="auto"/>
+        <w:rPr>
+          <w:sz w:val="24"/>
+          <w:szCs w:val="24"/>
+        </w:rPr>
+      </w:pPr>
+      <w:r>
+        <w:rPr>
+          <w:sz w:val="24"/>
+          <w:szCs w:val="24"/>
+        </w:rPr>
+        <w:t xml:space="preserve">Elie </w:t>
+      </w:r>
+      <w:proofErr w:type="spellStart"/>
+      <w:r>
+        <w:rPr>
+          <w:sz w:val="24"/>
+          <w:szCs w:val="24"/>
+        </w:rPr>
+        <w:t>AlFrieh</w:t>
+      </w:r>
+      <w:proofErr w:type="spellEnd"/>
+      <w:r>
+        <w:rPr>
+          <w:sz w:val="24"/>
+          <w:szCs w:val="24"/>
+        </w:rPr>
+        <w:t xml:space="preserve"> : Elie a travaillé sur la création d'une base de données (BD), y compris la conception des tables, l'insertion de données, ainsi que l'interaction avec la BD. De plus, Elie a également travaillé sur l'affichage des données en utilisant le </w:t>
+      </w:r>
+      <w:proofErr w:type="spellStart"/>
+      <w:r>
+        <w:rPr>
+          <w:sz w:val="24"/>
+          <w:szCs w:val="24"/>
+        </w:rPr>
+        <w:t>template</w:t>
+      </w:r>
+      <w:proofErr w:type="spellEnd"/>
+      <w:r>
+        <w:rPr>
+          <w:sz w:val="24"/>
+          <w:szCs w:val="24"/>
+        </w:rPr>
+        <w:t xml:space="preserve"> </w:t>
+      </w:r>
+      <w:proofErr w:type="spellStart"/>
+      <w:r>
+        <w:rPr>
+          <w:sz w:val="24"/>
+          <w:szCs w:val="24"/>
+        </w:rPr>
+        <w:t>review.ejs</w:t>
+      </w:r>
+      <w:proofErr w:type="spellEnd"/>
+      <w:r>
+        <w:rPr>
+          <w:sz w:val="24"/>
+          <w:szCs w:val="24"/>
+        </w:rPr>
+        <w:t>.</w:t>
+      </w:r>
+    </w:p>
+    <w:p>
+      <w:pPr>
+        <w:spacing w:line="360" w:lineRule="auto"/>
+        <w:rPr>
+          <w:sz w:val="24"/>
+          <w:szCs w:val="24"/>
+        </w:rPr>
+      </w:pPr>
+      <w:r>
+        <w:rPr>
+          <w:sz w:val="24"/>
+          <w:szCs w:val="24"/>
+        </w:rPr>
+        <w:t xml:space="preserve">Anthony Hua : Anthony a travaillé sur la création d'un menu interactif à l'aide du </w:t>
+      </w:r>
+      <w:proofErr w:type="spellStart"/>
+      <w:r>
+        <w:rPr>
+          <w:sz w:val="24"/>
+          <w:szCs w:val="24"/>
+        </w:rPr>
+        <w:t>template</w:t>
+      </w:r>
+      <w:proofErr w:type="spellEnd"/>
+      <w:r>
+        <w:rPr>
+          <w:sz w:val="24"/>
+          <w:szCs w:val="24"/>
+        </w:rPr>
+        <w:t xml:space="preserve"> </w:t>
+      </w:r>
+      <w:proofErr w:type="spellStart"/>
+      <w:r>
+        <w:rPr>
+          <w:sz w:val="24"/>
+          <w:szCs w:val="24"/>
+        </w:rPr>
+        <w:t>menu.ejs</w:t>
+      </w:r>
+      <w:proofErr w:type="spellEnd"/>
+      <w:r>
+        <w:rPr>
+          <w:sz w:val="24"/>
+          <w:szCs w:val="24"/>
+        </w:rPr>
+        <w:t>, ainsi que sur le développement de la partie frontend du site.</w:t>
+      </w:r>
+    </w:p>
+    <w:p>
+      <w:pPr>
+        <w:spacing w:line="360" w:lineRule="auto"/>
+        <w:rPr>
+          <w:sz w:val="24"/>
+          <w:szCs w:val="24"/>
+        </w:rPr>
+      </w:pPr>
+      <w:proofErr w:type="spellStart"/>
+      <w:r>
+        <w:rPr>
+          <w:sz w:val="24"/>
+          <w:szCs w:val="24"/>
+        </w:rPr>
+        <w:t>Gauravpreet</w:t>
+      </w:r>
+      <w:proofErr w:type="spellEnd"/>
+      <w:r>
+        <w:rPr>
+          <w:sz w:val="24"/>
+          <w:szCs w:val="24"/>
+        </w:rPr>
+        <w:t xml:space="preserve"> Singh : Gaurav a travaillé sur la connexion entre le frontend et le backend du site web, ainsi que sur le développement de la partie frontend.</w:t>
+      </w:r>
+    </w:p>
+    <w:p>
+      <w:pPr>
+        <w:pStyle w:val="Heading1"/>
+        <w:spacing w:line="360" w:lineRule="auto"/>
+      </w:pPr>
+      <w:bookmarkStart w:id="2" w:name="_Toc129014463"/>
+      <w:r>
+        <w:lastRenderedPageBreak/>
         <w:t>Diagramme de contexte</w:t>
       </w:r>
-      <w:bookmarkEnd w:id="1"/>
+      <w:bookmarkEnd w:id="2"/>
     </w:p>
     <w:p>
       <w:pPr>
@@ -907,17 +1139,17 @@
     </w:p>
     <w:p>
       <w:pPr>
-        <w:pStyle w:val="Titre1"/>
-        <w:spacing w:line="360" w:lineRule="auto"/>
-      </w:pPr>
-      <w:bookmarkStart w:id="2" w:name="_Toc128949701"/>
+        <w:pStyle w:val="Heading1"/>
+        <w:spacing w:line="360" w:lineRule="auto"/>
+      </w:pPr>
+      <w:bookmarkStart w:id="3" w:name="_Toc129014464"/>
       <w:r>
         <w:t>Port</w:t>
       </w:r>
       <w:r>
         <w:t>ée</w:t>
       </w:r>
-      <w:bookmarkEnd w:id="2"/>
+      <w:bookmarkEnd w:id="3"/>
     </w:p>
     <w:p>
       <w:pPr>
@@ -948,55 +1180,55 @@
           <w:sz w:val="24"/>
           <w:szCs w:val="24"/>
         </w:rPr>
+        <w:t>Ensuite, il faudrait pouvoir connecter une base de données avec ce système, afin de pouvoir entamer à la création du système de commandes.</w:t>
+      </w:r>
+    </w:p>
+    <w:p>
+      <w:pPr>
+        <w:spacing w:line="360" w:lineRule="auto"/>
+        <w:rPr>
+          <w:sz w:val="24"/>
+          <w:szCs w:val="24"/>
+        </w:rPr>
+      </w:pPr>
+      <w:r>
+        <w:rPr>
+          <w:sz w:val="24"/>
+          <w:szCs w:val="24"/>
+        </w:rPr>
+        <w:t>Si la connexion fonctionne, il serait désormais possible de pouvoir créer le système de commandes, de réservation de tables et de livraison.</w:t>
+      </w:r>
+    </w:p>
+    <w:p>
+      <w:pPr>
+        <w:spacing w:line="360" w:lineRule="auto"/>
+        <w:rPr>
+          <w:sz w:val="24"/>
+          <w:szCs w:val="24"/>
+        </w:rPr>
+      </w:pPr>
+      <w:r>
+        <w:rPr>
+          <w:sz w:val="24"/>
+          <w:szCs w:val="24"/>
+        </w:rPr>
+        <w:t>Si possible, on pourrait envoyer une facture des achats dans le courriel électronique du client.</w:t>
+      </w:r>
+    </w:p>
+    <w:p>
+      <w:pPr>
+        <w:spacing w:line="360" w:lineRule="auto"/>
+        <w:rPr>
+          <w:sz w:val="24"/>
+          <w:szCs w:val="24"/>
+        </w:rPr>
+      </w:pPr>
+      <w:r>
+        <w:rPr>
+          <w:sz w:val="24"/>
+          <w:szCs w:val="24"/>
+        </w:rPr>
         <w:lastRenderedPageBreak/>
-        <w:t>Ensuite, il faudrait pouvoir connecter une base de données avec ce système, afin de pouvoir entamer à la création du système de commandes.</w:t>
-      </w:r>
-    </w:p>
-    <w:p>
-      <w:pPr>
-        <w:spacing w:line="360" w:lineRule="auto"/>
-        <w:rPr>
-          <w:sz w:val="24"/>
-          <w:szCs w:val="24"/>
-        </w:rPr>
-      </w:pPr>
-      <w:r>
-        <w:rPr>
-          <w:sz w:val="24"/>
-          <w:szCs w:val="24"/>
-        </w:rPr>
-        <w:t>Si la connexion fonctionne, il serait désormais possible de pouvoir créer le système de commandes, de réservation de tables et de livraison.</w:t>
-      </w:r>
-    </w:p>
-    <w:p>
-      <w:pPr>
-        <w:spacing w:line="360" w:lineRule="auto"/>
-        <w:rPr>
-          <w:sz w:val="24"/>
-          <w:szCs w:val="24"/>
-        </w:rPr>
-      </w:pPr>
-      <w:r>
-        <w:rPr>
-          <w:sz w:val="24"/>
-          <w:szCs w:val="24"/>
-        </w:rPr>
-        <w:t>Si possible, on pourrait envoyer une facture des achats dans le courriel électronique du client.</w:t>
-      </w:r>
-    </w:p>
-    <w:p>
-      <w:pPr>
-        <w:spacing w:line="360" w:lineRule="auto"/>
-        <w:rPr>
-          <w:sz w:val="24"/>
-          <w:szCs w:val="24"/>
-        </w:rPr>
-      </w:pPr>
-      <w:r>
-        <w:rPr>
-          <w:sz w:val="24"/>
-          <w:szCs w:val="24"/>
-        </w:rPr>
         <w:t>Nous ne somm</w:t>
       </w:r>
       <w:r>
@@ -1062,14 +1294,14 @@
     </w:p>
     <w:p>
       <w:pPr>
-        <w:pStyle w:val="Titre1"/>
-        <w:spacing w:line="360" w:lineRule="auto"/>
-      </w:pPr>
-      <w:bookmarkStart w:id="3" w:name="_Toc128949702"/>
+        <w:pStyle w:val="Heading1"/>
+        <w:spacing w:line="360" w:lineRule="auto"/>
+      </w:pPr>
+      <w:bookmarkStart w:id="4" w:name="_Toc129014465"/>
       <w:r>
         <w:t>Fonctionnement</w:t>
       </w:r>
-      <w:bookmarkEnd w:id="3"/>
+      <w:bookmarkEnd w:id="4"/>
     </w:p>
     <w:p>
       <w:pPr>
@@ -1238,7 +1470,37 @@
           <w:sz w:val="24"/>
           <w:szCs w:val="24"/>
         </w:rPr>
-        <w:t xml:space="preserve">Si l’utilisateur décide de continuer l’achat, une fenêtre </w:t>
+        <w:t xml:space="preserve">Si l’utilisateur décide de continuer l’achat, une fenêtre s’ouvrira pour qu’il rentre les informations de sa carte de paiement. Ensuite, il pourrait choisir de recevoir sa nourriture par livraison ou en </w:t>
+      </w:r>
+      <w:r>
+        <w:rPr>
+          <w:sz w:val="24"/>
+          <w:szCs w:val="24"/>
+        </w:rPr>
+        <w:t>le récupérant</w:t>
+      </w:r>
+      <w:r>
+        <w:rPr>
+          <w:sz w:val="24"/>
+          <w:szCs w:val="24"/>
+        </w:rPr>
+        <w:t xml:space="preserve"> sur place. En effet, la livraison est une fonctionnalité secondaire. Si l’utilisateur choisit de se faire livrer, il doit remplir un formulaire qui demande son code postal et son adresse. Avec l’API de Google </w:t>
+      </w:r>
+      <w:proofErr w:type="spellStart"/>
+      <w:r>
+        <w:rPr>
+          <w:sz w:val="24"/>
+          <w:szCs w:val="24"/>
+        </w:rPr>
+        <w:t>Maps</w:t>
+      </w:r>
+      <w:proofErr w:type="spellEnd"/>
+      <w:r>
+        <w:rPr>
+          <w:sz w:val="24"/>
+          <w:szCs w:val="24"/>
+        </w:rPr>
+        <w:t xml:space="preserve">, il serait possible de calculer la distance entre le restaurant et le point de livraison. Si la distance est plus de 10 kilomètres, alors la livraison serait indisponible, sinon il serait possible d’estimer un coût pour la </w:t>
       </w:r>
       <w:r>
         <w:rPr>
@@ -1246,37 +1508,7 @@
           <w:szCs w:val="24"/>
         </w:rPr>
         <w:lastRenderedPageBreak/>
-        <w:t xml:space="preserve">s’ouvrira pour qu’il rentre les informations de sa carte de paiement. Ensuite, il pourrait choisir de recevoir sa nourriture par livraison ou en </w:t>
-      </w:r>
-      <w:r>
-        <w:rPr>
-          <w:sz w:val="24"/>
-          <w:szCs w:val="24"/>
-        </w:rPr>
-        <w:t>le récupérant</w:t>
-      </w:r>
-      <w:r>
-        <w:rPr>
-          <w:sz w:val="24"/>
-          <w:szCs w:val="24"/>
-        </w:rPr>
-        <w:t xml:space="preserve"> sur place. En effet, la livraison est une fonctionnalité secondaire. Si l’utilisateur choisit de se faire livrer, il doit remplir un formulaire qui demande son code postal et son adresse. Avec l’API de Google </w:t>
-      </w:r>
-      <w:proofErr w:type="spellStart"/>
-      <w:r>
-        <w:rPr>
-          <w:sz w:val="24"/>
-          <w:szCs w:val="24"/>
-        </w:rPr>
-        <w:t>Maps</w:t>
-      </w:r>
-      <w:proofErr w:type="spellEnd"/>
-      <w:r>
-        <w:rPr>
-          <w:sz w:val="24"/>
-          <w:szCs w:val="24"/>
-        </w:rPr>
-        <w:t>, il serait possible de calculer la distance entre le restaurant et le point de livraison. Si la distance est plus de 10 kilomètres, alors la livraison serait indisponible, sinon il serait possible d’estimer un coût pour la livraison selon la distance. Tel que soit l’option pour recevoir sa nourriture, l’utilisateur devrait confirmer sa commande en cliquant un bouton. Ensuite, une facture serait envoyée dans leur courriels. Un utilisateur employé / administrateur recevra la commande du client et pourrait supprimer sa commande quand elle serait effectuée.</w:t>
+        <w:t>livraison selon la distance. Tel que soit l’option pour recevoir sa nourriture, l’utilisateur devrait confirmer sa commande en cliquant un bouton. Ensuite, une facture serait envoyée dans leur courriels. Un utilisateur employé / administrateur recevra la commande du client et pourrait supprimer sa commande quand elle serait effectuée.</w:t>
       </w:r>
     </w:p>
     <w:p>
@@ -1308,7 +1540,7 @@
           <w:sz w:val="24"/>
           <w:szCs w:val="24"/>
         </w:rPr>
-        <w:t xml:space="preserve">En ce qui concerne les interfaces graphiques, il y aurait la page principale où les informations du restaurant seront présentées. Une barre de navigation pour accéder au menu, à la réservation ou à la connexion. Un utilisateur non connecté pourrait seulement accéder à la page principale et le menu. S’il décide de cliquer sur « Ajouter au panier » dans le menu, le bouton pour réserver une table ou pour se connecter, une interface graphique apparaitra sur la même page qui demanderait son courriel et son mot de passe. Si tous les champs rentrés sont corrects, il serait connecté à son compte, sinon un message en rouge lui demanderait de réessayer. Après 5 </w:t>
+        <w:t xml:space="preserve">En ce qui concerne les interfaces graphiques, il y aurait la page principale où les informations du restaurant seront présentées. Une barre de navigation pour accéder au menu, à la réservation ou à la connexion. Un utilisateur non connecté pourrait seulement accéder à la page principale et le menu. S’il décide de cliquer sur « Ajouter au panier » dans le menu, le bouton pour réserver une table ou pour se connecter, une interface graphique apparaitra sur la même page qui demanderait son courriel et son mot de passe. Si tous les champs rentrés sont corrects, il serait connecté à son compte, sinon un message en rouge lui demanderait de réessayer. Après 5 tentatives d’essais, il serait bloqué pendant 5 minutes et s’il échoue encore 5 essais, il serait bloqué pendant 30 minutes. S’il échoue encore une fois 5 essais, il serait constamment bloqué à 30 minutes. Un bouton « Mot de passe oublié? » serait disponible en dessous de l’interface. Si l’utilisateur clique ce bouton, un champ demandant son adresse courriel apparaitra. Ensuite, un code de validation de 6 chiffres lui serait envoyé dans son courriel et il aurait 5 minutes pour copier ce code et le rentrer dans le champ. S’il échoue de rentrer le bon code ou de le rentrer à </w:t>
       </w:r>
       <w:r>
         <w:rPr>
@@ -1316,19 +1548,19 @@
           <w:szCs w:val="24"/>
         </w:rPr>
         <w:lastRenderedPageBreak/>
-        <w:t xml:space="preserve">tentatives d’essais, il serait bloqué pendant 5 minutes et s’il échoue encore 5 essais, il serait bloqué pendant 30 minutes. S’il échoue encore une fois 5 essais, il serait constamment bloqué à 30 minutes. Un bouton « Mot de passe oublié? » serait disponible en dessous de l’interface. Si l’utilisateur clique ce bouton, un champ demandant son adresse courriel apparaitra. Ensuite, un code de validation de 6 chiffres lui serait envoyé dans son courriel et il aurait 5 minutes pour copier ce code et le rentrer dans le champ. S’il échoue de rentrer le bon code ou de le rentrer à temps, il pourrait regénérer un autre code après 5 minutes, mais l’ancienne ne serait plus valide. S’il rentre le bon code, il pourrait insérer son nouveau mot de passe. Un mot de passe serait seulement valide s’il respecte certain critère qui vont être mentionnées un peu plus bas. Si l’utilisateur n’a pas de compte, il pourrait créer son compte en cliquant le bouton en dessous de l’interface graphique pour se connecter. Un autre pop-up remplacerait l’interface de connexion. L’utilisateur devrait insérer son nom (moins de 30 caractères), son prénom (moins de 30 caractères), son numéro de téléphone (pas obligatoire), son adresse courriel (moins de 100 caractères) et son mot de passe. Le mot de passe serait seulement valide s’il contient au moins 8 caractères, au moins une lettre majuscule, au moins un chiffre, au moins un symbole et ne doit pas dépasser 50 caractères. Si l’utilisateur se connecte ou crée son compte, il pourrait ensuite accéder à la l’ajout des items dans le panier et la réservation des tables. </w:t>
-      </w:r>
-    </w:p>
-    <w:p>
-      <w:pPr>
-        <w:pStyle w:val="Titre1"/>
-        <w:spacing w:line="360" w:lineRule="auto"/>
-      </w:pPr>
-      <w:bookmarkStart w:id="4" w:name="_Toc128949703"/>
+        <w:t xml:space="preserve">temps, il pourrait regénérer un autre code après 5 minutes, mais l’ancienne ne serait plus valide. S’il rentre le bon code, il pourrait insérer son nouveau mot de passe. Un mot de passe serait seulement valide s’il respecte certain critère qui vont être mentionnées un peu plus bas. Si l’utilisateur n’a pas de compte, il pourrait créer son compte en cliquant le bouton en dessous de l’interface graphique pour se connecter. Un autre pop-up remplacerait l’interface de connexion. L’utilisateur devrait insérer son nom (moins de 30 caractères), son prénom (moins de 30 caractères), son numéro de téléphone (pas obligatoire), son adresse courriel (moins de 100 caractères) et son mot de passe. Le mot de passe serait seulement valide s’il contient au moins 8 caractères, au moins une lettre majuscule, au moins un chiffre, au moins un symbole et ne doit pas dépasser 50 caractères. Si l’utilisateur se connecte ou crée son compte, il pourrait ensuite accéder à la l’ajout des items dans le panier et la réservation des tables. </w:t>
+      </w:r>
+    </w:p>
+    <w:p>
+      <w:pPr>
+        <w:pStyle w:val="Heading1"/>
+        <w:spacing w:line="360" w:lineRule="auto"/>
+      </w:pPr>
+      <w:bookmarkStart w:id="5" w:name="_Toc129014466"/>
       <w:r>
         <w:t>Modèle de bases de données</w:t>
       </w:r>
-      <w:bookmarkEnd w:id="4"/>
+      <w:bookmarkEnd w:id="5"/>
     </w:p>
     <w:p>
       <w:pPr>
@@ -1398,53 +1630,46 @@
           <w:sz w:val="24"/>
           <w:szCs w:val="24"/>
         </w:rPr>
-        <w:t xml:space="preserve"> il </w:t>
-      </w:r>
+        <w:t xml:space="preserve"> il commande, le id du restaurant changera. Son code postal et son adresse serait demandé s’il choisit de recevoir sa nourriture par livraison.</w:t>
+      </w:r>
+    </w:p>
+    <w:p>
+      <w:pPr>
+        <w:spacing w:line="360" w:lineRule="auto"/>
+        <w:rPr>
+          <w:sz w:val="24"/>
+          <w:szCs w:val="24"/>
+        </w:rPr>
+      </w:pPr>
+      <w:r>
+        <w:rPr>
+          <w:sz w:val="24"/>
+          <w:szCs w:val="24"/>
+        </w:rPr>
+        <w:t xml:space="preserve">Dans le menu, </w:t>
+      </w:r>
+      <w:r>
+        <w:rPr>
+          <w:sz w:val="24"/>
+          <w:szCs w:val="24"/>
+        </w:rPr>
+        <w:t xml:space="preserve">chaque produit contient un nom, une catégorie, des calories, des ingrédients, un prix et un id. Un produit rentre en relation avec le tableau Items pour choisir une quantité spécifique pour faire une commande. </w:t>
+      </w:r>
+    </w:p>
+    <w:p>
+      <w:pPr>
+        <w:spacing w:line="360" w:lineRule="auto"/>
+        <w:rPr>
+          <w:sz w:val="24"/>
+          <w:szCs w:val="24"/>
+        </w:rPr>
+      </w:pPr>
       <w:r>
         <w:rPr>
           <w:sz w:val="24"/>
           <w:szCs w:val="24"/>
         </w:rPr>
         <w:lastRenderedPageBreak/>
-        <w:t>commande, le id du restaurant changera. Son code postal et son adresse serait demandé s’il choisit de recevoir sa nourriture par livraison.</w:t>
-      </w:r>
-    </w:p>
-    <w:p>
-      <w:pPr>
-        <w:spacing w:line="360" w:lineRule="auto"/>
-        <w:rPr>
-          <w:sz w:val="24"/>
-          <w:szCs w:val="24"/>
-        </w:rPr>
-      </w:pPr>
-      <w:r>
-        <w:rPr>
-          <w:sz w:val="24"/>
-          <w:szCs w:val="24"/>
-        </w:rPr>
-        <w:t xml:space="preserve">Dans le menu, </w:t>
-      </w:r>
-      <w:r>
-        <w:rPr>
-          <w:sz w:val="24"/>
-          <w:szCs w:val="24"/>
-        </w:rPr>
-        <w:t xml:space="preserve">chaque produit contient un nom, une catégorie, des calories, des ingrédients, un prix et un id. Un produit rentre en relation avec le tableau Items pour choisir une quantité spécifique pour faire une commande. </w:t>
-      </w:r>
-    </w:p>
-    <w:p>
-      <w:pPr>
-        <w:spacing w:line="360" w:lineRule="auto"/>
-        <w:rPr>
-          <w:sz w:val="24"/>
-          <w:szCs w:val="24"/>
-        </w:rPr>
-      </w:pPr>
-      <w:r>
-        <w:rPr>
-          <w:sz w:val="24"/>
-          <w:szCs w:val="24"/>
-        </w:rPr>
         <w:t xml:space="preserve">Ensuite, les items (produits + </w:t>
       </w:r>
       <w:r>
@@ -1554,14 +1779,14 @@
     </w:p>
     <w:p>
       <w:pPr>
-        <w:pStyle w:val="Titre1"/>
-        <w:spacing w:line="360" w:lineRule="auto"/>
-      </w:pPr>
-      <w:bookmarkStart w:id="5" w:name="_Toc128949704"/>
+        <w:pStyle w:val="Heading1"/>
+        <w:spacing w:line="360" w:lineRule="auto"/>
+      </w:pPr>
+      <w:bookmarkStart w:id="6" w:name="_Toc129014467"/>
       <w:r>
         <w:t>Interfaces</w:t>
       </w:r>
-      <w:bookmarkEnd w:id="5"/>
+      <w:bookmarkEnd w:id="6"/>
     </w:p>
     <w:p>
       <w:pPr>
@@ -1607,7 +1832,6 @@
           <w:sz w:val="24"/>
           <w:szCs w:val="24"/>
         </w:rPr>
-        <w:lastRenderedPageBreak/>
         <w:drawing>
           <wp:inline distT="0" distB="0" distL="0" distR="0" wp14:anchorId="23F66CF9" wp14:editId="3FBF6446">
             <wp:extent cx="2468880" cy="3524885"/>
@@ -1698,6 +1922,7 @@
           <w:sz w:val="24"/>
           <w:szCs w:val="24"/>
         </w:rPr>
+        <w:lastRenderedPageBreak/>
         <w:t xml:space="preserve">La page </w:t>
       </w:r>
       <w:r>
@@ -1890,6 +2115,7 @@
           <w:sz w:val="24"/>
           <w:szCs w:val="24"/>
         </w:rPr>
+        <w:lastRenderedPageBreak/>
         <w:t xml:space="preserve">La page </w:t>
       </w:r>
       <w:r>
@@ -2001,7 +2227,6 @@
         <w:rPr>
           <w:noProof/>
         </w:rPr>
-        <w:lastRenderedPageBreak/>
         <w:drawing>
           <wp:inline distT="0" distB="0" distL="0" distR="0" wp14:anchorId="0C8DC8B8" wp14:editId="3659FDAE">
             <wp:extent cx="2793365" cy="2161540"/>
@@ -2543,11 +2768,11 @@
       <w:lang w:val="fr-CA" w:eastAsia="en-US"/>
     </w:rPr>
   </w:style>
-  <w:style w:type="paragraph" w:styleId="Titre1">
+  <w:style w:type="paragraph" w:styleId="Heading1">
     <w:name w:val="heading 1"/>
     <w:basedOn w:val="Normal"/>
     <w:next w:val="Normal"/>
-    <w:link w:val="Titre1Car"/>
+    <w:link w:val="Heading1Char"/>
     <w:uiPriority w:val="9"/>
     <w:qFormat/>
     <w:rsid w:val="0079690D"/>
@@ -2564,13 +2789,13 @@
       <w:szCs w:val="32"/>
     </w:rPr>
   </w:style>
-  <w:style w:type="character" w:default="1" w:styleId="Policepardfaut">
+  <w:style w:type="character" w:default="1" w:styleId="DefaultParagraphFont">
     <w:name w:val="Default Paragraph Font"/>
     <w:uiPriority w:val="1"/>
     <w:semiHidden/>
     <w:unhideWhenUsed/>
   </w:style>
-  <w:style w:type="table" w:default="1" w:styleId="TableauNormal">
+  <w:style w:type="table" w:default="1" w:styleId="TableNormal">
     <w:name w:val="Normal Table"/>
     <w:uiPriority w:val="99"/>
     <w:semiHidden/>
@@ -2585,16 +2810,16 @@
       </w:tblCellMar>
     </w:tblPr>
   </w:style>
-  <w:style w:type="numbering" w:default="1" w:styleId="Aucuneliste">
+  <w:style w:type="numbering" w:default="1" w:styleId="NoList">
     <w:name w:val="No List"/>
     <w:uiPriority w:val="99"/>
     <w:semiHidden/>
     <w:unhideWhenUsed/>
   </w:style>
-  <w:style w:type="character" w:customStyle="1" w:styleId="Titre1Car">
-    <w:name w:val="Titre 1 Car"/>
-    <w:basedOn w:val="Policepardfaut"/>
-    <w:link w:val="Titre1"/>
+  <w:style w:type="character" w:customStyle="1" w:styleId="Heading1Char">
+    <w:name w:val="Heading 1 Char"/>
+    <w:basedOn w:val="DefaultParagraphFont"/>
+    <w:link w:val="Heading1"/>
     <w:uiPriority w:val="9"/>
     <w:rsid w:val="0079690D"/>
     <w:rPr>
@@ -2605,9 +2830,9 @@
       <w:lang w:val="fr-CA" w:eastAsia="en-US"/>
     </w:rPr>
   </w:style>
-  <w:style w:type="paragraph" w:styleId="En-ttedetabledesmatires">
+  <w:style w:type="paragraph" w:styleId="TOCHeading">
     <w:name w:val="TOC Heading"/>
-    <w:basedOn w:val="Titre1"/>
+    <w:basedOn w:val="Heading1"/>
     <w:next w:val="Normal"/>
     <w:uiPriority w:val="39"/>
     <w:unhideWhenUsed/>
@@ -2622,7 +2847,7 @@
       <w14:ligatures w14:val="none"/>
     </w:rPr>
   </w:style>
-  <w:style w:type="paragraph" w:styleId="TM1">
+  <w:style w:type="paragraph" w:styleId="TOC1">
     <w:name w:val="toc 1"/>
     <w:basedOn w:val="Normal"/>
     <w:next w:val="Normal"/>
@@ -2634,9 +2859,9 @@
       <w:spacing w:after="100"/>
     </w:pPr>
   </w:style>
-  <w:style w:type="character" w:styleId="Lienhypertexte">
+  <w:style w:type="character" w:styleId="Hyperlink">
     <w:name w:val="Hyperlink"/>
-    <w:basedOn w:val="Policepardfaut"/>
+    <w:basedOn w:val="DefaultParagraphFont"/>
     <w:uiPriority w:val="99"/>
     <w:unhideWhenUsed/>
     <w:rsid w:val="0079690D"/>

</xml_diff>